<commit_message>
atualização slides de aulas 20Set2023
</commit_message>
<xml_diff>
--- a/03 Assessments/TRAB_AV(BD).docx
+++ b/03 Assessments/TRAB_AV(BD).docx
@@ -483,6 +483,13 @@
         </w:rPr>
         <w:t>Modelo Conceitual</w:t>
       </w:r>
+      <w:r>
+        <w:rPr>
+          <w:rFonts w:ascii="Tahoma" w:eastAsia="Tahoma" w:hAnsi="Tahoma" w:cs="Tahoma"/>
+          <w:b/>
+        </w:rPr>
+        <w:t xml:space="preserve"> (MER)</w:t>
+      </w:r>
     </w:p>
     <w:p>
       <w:pPr>
@@ -512,7 +519,31 @@
         <w:rPr>
           <w:rFonts w:ascii="Tahoma" w:eastAsia="Tahoma" w:hAnsi="Tahoma" w:cs="Tahoma"/>
         </w:rPr>
-        <w:t xml:space="preserve">) do banco de dados do sistema escolhido: explicar de forma descritiva do que se trata o sistema escolhido e o(s) seu(s) objetivo(s). Após a apresentação textual do sistema, inserir o </w:t>
+        <w:t>) do</w:t>
+      </w:r>
+      <w:r>
+        <w:rPr>
+          <w:rFonts w:ascii="Tahoma" w:eastAsia="Tahoma" w:hAnsi="Tahoma" w:cs="Tahoma"/>
+        </w:rPr>
+        <w:t xml:space="preserve"> domínio </w:t>
+      </w:r>
+      <w:r>
+        <w:rPr>
+          <w:rFonts w:ascii="Tahoma" w:eastAsia="Tahoma" w:hAnsi="Tahoma" w:cs="Tahoma"/>
+        </w:rPr>
+        <w:t>escolhido: explicar de forma descritiva do que se trata</w:t>
+      </w:r>
+      <w:r>
+        <w:rPr>
+          <w:rFonts w:ascii="Tahoma" w:eastAsia="Tahoma" w:hAnsi="Tahoma" w:cs="Tahoma"/>
+        </w:rPr>
+        <w:t>,</w:t>
+      </w:r>
+      <w:r>
+        <w:rPr>
+          <w:rFonts w:ascii="Tahoma" w:eastAsia="Tahoma" w:hAnsi="Tahoma" w:cs="Tahoma"/>
+        </w:rPr>
+        <w:t xml:space="preserve"> seu(s) objetivo(s). Após a apresentação textual do sistema, inserir o </w:t>
       </w:r>
       <w:r>
         <w:rPr>
@@ -525,7 +556,45 @@
         <w:rPr>
           <w:rFonts w:ascii="Tahoma" w:eastAsia="Tahoma" w:hAnsi="Tahoma" w:cs="Tahoma"/>
         </w:rPr>
-        <w:t xml:space="preserve"> com as devidas cardinalidades. É importante explicar as cardinalidades.</w:t>
+        <w:t xml:space="preserve"> </w:t>
+      </w:r>
+      <w:r>
+        <w:rPr>
+          <w:rFonts w:ascii="Tahoma" w:eastAsia="Tahoma" w:hAnsi="Tahoma" w:cs="Tahoma"/>
+        </w:rPr>
+        <w:t>(</w:t>
+      </w:r>
+      <w:r>
+        <w:rPr>
+          <w:rFonts w:ascii="Tahoma" w:eastAsia="Tahoma" w:hAnsi="Tahoma" w:cs="Tahoma"/>
+          <w:b/>
+          <w:bCs/>
+        </w:rPr>
+        <w:t>MER</w:t>
+      </w:r>
+      <w:r>
+        <w:rPr>
+          <w:rFonts w:ascii="Tahoma" w:eastAsia="Tahoma" w:hAnsi="Tahoma" w:cs="Tahoma"/>
+        </w:rPr>
+        <w:t xml:space="preserve">) </w:t>
+      </w:r>
+      <w:r>
+        <w:rPr>
+          <w:rFonts w:ascii="Tahoma" w:eastAsia="Tahoma" w:hAnsi="Tahoma" w:cs="Tahoma"/>
+        </w:rPr>
+        <w:t xml:space="preserve">com as </w:t>
+      </w:r>
+      <w:r>
+        <w:rPr>
+          <w:rFonts w:ascii="Tahoma" w:eastAsia="Tahoma" w:hAnsi="Tahoma" w:cs="Tahoma"/>
+        </w:rPr>
+        <w:t>entidades / atributos e seus relacionamentos</w:t>
+      </w:r>
+      <w:r>
+        <w:rPr>
+          <w:rFonts w:ascii="Tahoma" w:eastAsia="Tahoma" w:hAnsi="Tahoma" w:cs="Tahoma"/>
+        </w:rPr>
+        <w:t>.</w:t>
       </w:r>
     </w:p>
     <w:p>
@@ -565,6 +634,13 @@
         <w:lastRenderedPageBreak/>
         <w:t>Modelo Lógico</w:t>
       </w:r>
+      <w:r>
+        <w:rPr>
+          <w:rFonts w:ascii="Tahoma" w:eastAsia="Tahoma" w:hAnsi="Tahoma" w:cs="Tahoma"/>
+          <w:b/>
+        </w:rPr>
+        <w:t xml:space="preserve"> (DER ou UML)</w:t>
+      </w:r>
     </w:p>
     <w:p>
       <w:pPr>
@@ -613,7 +689,65 @@
         <w:rPr>
           <w:rFonts w:ascii="Tahoma" w:eastAsia="Tahoma" w:hAnsi="Tahoma" w:cs="Tahoma"/>
         </w:rPr>
-        <w:t>. Para isto, criar o projeto lógico com todas as entidades necessárias e a cardinalidade entre elas. É indispensável a explicação do diagrama.</w:t>
+        <w:t>. Para isto, criar o projeto lógico com todas as entidades necessárias</w:t>
+      </w:r>
+      <w:r>
+        <w:rPr>
+          <w:rFonts w:ascii="Tahoma" w:eastAsia="Tahoma" w:hAnsi="Tahoma" w:cs="Tahoma"/>
+        </w:rPr>
+        <w:t xml:space="preserve">, atributos e seus tipos, PK, </w:t>
+      </w:r>
+      <w:proofErr w:type="gramStart"/>
+      <w:r>
+        <w:rPr>
+          <w:rFonts w:ascii="Tahoma" w:eastAsia="Tahoma" w:hAnsi="Tahoma" w:cs="Tahoma"/>
+        </w:rPr>
+        <w:t xml:space="preserve">FK, </w:t>
+      </w:r>
+      <w:proofErr w:type="spellStart"/>
+      <w:r>
+        <w:rPr>
+          <w:rFonts w:ascii="Tahoma" w:eastAsia="Tahoma" w:hAnsi="Tahoma" w:cs="Tahoma"/>
+        </w:rPr>
+        <w:t>etc</w:t>
+      </w:r>
+      <w:proofErr w:type="spellEnd"/>
+      <w:proofErr w:type="gramEnd"/>
+      <w:r>
+        <w:rPr>
+          <w:rFonts w:ascii="Tahoma" w:eastAsia="Tahoma" w:hAnsi="Tahoma" w:cs="Tahoma"/>
+        </w:rPr>
+        <w:t>,</w:t>
+      </w:r>
+      <w:r>
+        <w:rPr>
+          <w:rFonts w:ascii="Tahoma" w:eastAsia="Tahoma" w:hAnsi="Tahoma" w:cs="Tahoma"/>
+        </w:rPr>
+        <w:t xml:space="preserve"> e a</w:t>
+      </w:r>
+      <w:r>
+        <w:rPr>
+          <w:rFonts w:ascii="Tahoma" w:eastAsia="Tahoma" w:hAnsi="Tahoma" w:cs="Tahoma"/>
+        </w:rPr>
+        <w:t>s</w:t>
+      </w:r>
+      <w:r>
+        <w:rPr>
+          <w:rFonts w:ascii="Tahoma" w:eastAsia="Tahoma" w:hAnsi="Tahoma" w:cs="Tahoma"/>
+        </w:rPr>
+        <w:t xml:space="preserve"> cardinalidade</w:t>
+      </w:r>
+      <w:r>
+        <w:rPr>
+          <w:rFonts w:ascii="Tahoma" w:eastAsia="Tahoma" w:hAnsi="Tahoma" w:cs="Tahoma"/>
+        </w:rPr>
+        <w:t>s</w:t>
+      </w:r>
+      <w:r>
+        <w:rPr>
+          <w:rFonts w:ascii="Tahoma" w:eastAsia="Tahoma" w:hAnsi="Tahoma" w:cs="Tahoma"/>
+        </w:rPr>
+        <w:t xml:space="preserve"> entre elas. É indispensável a explicação do diagrama.</w:t>
       </w:r>
     </w:p>
     <w:p>
@@ -648,6 +782,13 @@
         </w:rPr>
         <w:t>Modelo Físico</w:t>
       </w:r>
+      <w:r>
+        <w:rPr>
+          <w:rFonts w:ascii="Tahoma" w:eastAsia="Tahoma" w:hAnsi="Tahoma" w:cs="Tahoma"/>
+          <w:b/>
+        </w:rPr>
+        <w:t xml:space="preserve"> (DD)</w:t>
+      </w:r>
     </w:p>
     <w:p>
       <w:pPr>
@@ -678,7 +819,35 @@
         <w:rPr>
           <w:rFonts w:ascii="Tahoma" w:eastAsia="Tahoma" w:hAnsi="Tahoma" w:cs="Tahoma"/>
         </w:rPr>
-        <w:t>). Para isso, necessário estar de acordo com o projeto lógico desenvolvido no tópico anterior.</w:t>
+        <w:t xml:space="preserve">). </w:t>
+      </w:r>
+    </w:p>
+    <w:p>
+      <w:pPr>
+        <w:pStyle w:val="Normal1"/>
+        <w:spacing w:after="0" w:line="360" w:lineRule="auto"/>
+        <w:ind w:left="720"/>
+        <w:jc w:val="both"/>
+        <w:rPr>
+          <w:rFonts w:ascii="Tahoma" w:eastAsia="Tahoma" w:hAnsi="Tahoma" w:cs="Tahoma"/>
+        </w:rPr>
+      </w:pPr>
+    </w:p>
+    <w:p>
+      <w:pPr>
+        <w:pStyle w:val="Normal1"/>
+        <w:spacing w:after="0" w:line="360" w:lineRule="auto"/>
+        <w:ind w:left="720"/>
+        <w:jc w:val="both"/>
+        <w:rPr>
+          <w:rFonts w:ascii="Tahoma" w:eastAsia="Tahoma" w:hAnsi="Tahoma" w:cs="Tahoma"/>
+        </w:rPr>
+      </w:pPr>
+      <w:r>
+        <w:rPr>
+          <w:rFonts w:ascii="Tahoma" w:eastAsia="Tahoma" w:hAnsi="Tahoma" w:cs="Tahoma"/>
+        </w:rPr>
+        <w:t>Para isso, necessário estar de acordo com o projeto lógico desenvolvido no tópico anterior.</w:t>
       </w:r>
     </w:p>
     <w:p>
@@ -736,7 +905,35 @@
         <w:rPr>
           <w:rFonts w:ascii="Tahoma" w:eastAsia="Tahoma" w:hAnsi="Tahoma" w:cs="Tahoma"/>
         </w:rPr>
-        <w:t xml:space="preserve"> com as devidas chaves (primárias e/ou estrangeiras).</w:t>
+        <w:t xml:space="preserve"> </w:t>
+      </w:r>
+      <w:r>
+        <w:rPr>
+          <w:rFonts w:ascii="Tahoma" w:eastAsia="Tahoma" w:hAnsi="Tahoma" w:cs="Tahoma"/>
+        </w:rPr>
+        <w:t xml:space="preserve">e </w:t>
+      </w:r>
+      <w:proofErr w:type="spellStart"/>
+      <w:r>
+        <w:rPr>
+          <w:rFonts w:ascii="Tahoma" w:eastAsia="Tahoma" w:hAnsi="Tahoma" w:cs="Tahoma"/>
+          <w:i/>
+          <w:color w:val="FF0000"/>
+        </w:rPr>
+        <w:t>constraints</w:t>
+      </w:r>
+      <w:proofErr w:type="spellEnd"/>
+      <w:r>
+        <w:rPr>
+          <w:rFonts w:ascii="Tahoma" w:eastAsia="Tahoma" w:hAnsi="Tahoma" w:cs="Tahoma"/>
+        </w:rPr>
+        <w:t xml:space="preserve"> </w:t>
+      </w:r>
+      <w:r>
+        <w:rPr>
+          <w:rFonts w:ascii="Tahoma" w:eastAsia="Tahoma" w:hAnsi="Tahoma" w:cs="Tahoma"/>
+        </w:rPr>
+        <w:t>com as devidas chaves (primárias e/ou estrangeiras).</w:t>
       </w:r>
     </w:p>
     <w:p>
@@ -786,7 +983,35 @@
         <w:rPr>
           <w:rFonts w:ascii="Tahoma" w:eastAsia="Tahoma" w:hAnsi="Tahoma" w:cs="Tahoma"/>
         </w:rPr>
-        <w:t>Este tópico deve apresentar os comandos necessários para inserções na estrutura criada no tópico anterior. Ou seja, para cada uma das tabelas criadas, considere no mínimo 05 novas tuplas (</w:t>
+        <w:t xml:space="preserve">Este tópico deve apresentar os comandos necessários para inserções na estrutura criada no tópico anterior. </w:t>
+      </w:r>
+    </w:p>
+    <w:p>
+      <w:pPr>
+        <w:pStyle w:val="Normal1"/>
+        <w:spacing w:after="0" w:line="360" w:lineRule="auto"/>
+        <w:ind w:left="720"/>
+        <w:jc w:val="both"/>
+        <w:rPr>
+          <w:rFonts w:ascii="Tahoma" w:eastAsia="Tahoma" w:hAnsi="Tahoma" w:cs="Tahoma"/>
+        </w:rPr>
+      </w:pPr>
+    </w:p>
+    <w:p>
+      <w:pPr>
+        <w:pStyle w:val="Normal1"/>
+        <w:spacing w:after="0" w:line="360" w:lineRule="auto"/>
+        <w:ind w:left="720"/>
+        <w:jc w:val="both"/>
+        <w:rPr>
+          <w:rFonts w:ascii="Tahoma" w:eastAsia="Tahoma" w:hAnsi="Tahoma" w:cs="Tahoma"/>
+        </w:rPr>
+      </w:pPr>
+      <w:r>
+        <w:rPr>
+          <w:rFonts w:ascii="Tahoma" w:eastAsia="Tahoma" w:hAnsi="Tahoma" w:cs="Tahoma"/>
+        </w:rPr>
+        <w:t>Ou seja, para cada uma das tabelas criadas, considere no mínimo 05 novas tuplas (</w:t>
       </w:r>
       <w:r>
         <w:rPr>
@@ -821,6 +1046,24 @@
           <w:rFonts w:ascii="Tahoma" w:eastAsia="Tahoma" w:hAnsi="Tahoma" w:cs="Tahoma"/>
         </w:rPr>
       </w:pPr>
+    </w:p>
+    <w:p>
+      <w:pPr>
+        <w:pStyle w:val="Normal1"/>
+        <w:pBdr>
+          <w:top w:val="nil"/>
+          <w:left w:val="nil"/>
+          <w:bottom w:val="nil"/>
+          <w:right w:val="nil"/>
+          <w:between w:val="nil"/>
+        </w:pBdr>
+        <w:spacing w:after="0" w:line="360" w:lineRule="auto"/>
+        <w:ind w:left="720"/>
+        <w:jc w:val="both"/>
+        <w:rPr>
+          <w:rFonts w:ascii="Tahoma" w:eastAsia="Tahoma" w:hAnsi="Tahoma" w:cs="Tahoma"/>
+        </w:rPr>
+      </w:pPr>
       <w:r>
         <w:rPr>
           <w:rFonts w:ascii="Tahoma" w:eastAsia="Tahoma" w:hAnsi="Tahoma" w:cs="Tahoma"/>
@@ -862,12 +1105,56 @@
         <w:rPr>
           <w:rFonts w:ascii="Tahoma" w:eastAsia="Tahoma" w:hAnsi="Tahoma" w:cs="Tahoma"/>
         </w:rPr>
-        <w:t xml:space="preserve">da tabela com as inserções feitas. As imagens são obtidas no </w:t>
+        <w:t xml:space="preserve">da tabela com as inserções feitas. </w:t>
+      </w:r>
+    </w:p>
+    <w:p>
+      <w:pPr>
+        <w:pStyle w:val="Normal1"/>
+        <w:pBdr>
+          <w:top w:val="nil"/>
+          <w:left w:val="nil"/>
+          <w:bottom w:val="nil"/>
+          <w:right w:val="nil"/>
+          <w:between w:val="nil"/>
+        </w:pBdr>
+        <w:spacing w:after="0" w:line="360" w:lineRule="auto"/>
+        <w:ind w:left="720"/>
+        <w:jc w:val="both"/>
+        <w:rPr>
+          <w:rFonts w:ascii="Tahoma" w:eastAsia="Tahoma" w:hAnsi="Tahoma" w:cs="Tahoma"/>
+        </w:rPr>
+      </w:pPr>
+    </w:p>
+    <w:p>
+      <w:pPr>
+        <w:pStyle w:val="Normal1"/>
+        <w:pBdr>
+          <w:top w:val="nil"/>
+          <w:left w:val="nil"/>
+          <w:bottom w:val="nil"/>
+          <w:right w:val="nil"/>
+          <w:between w:val="nil"/>
+        </w:pBdr>
+        <w:spacing w:after="0" w:line="360" w:lineRule="auto"/>
+        <w:ind w:left="720"/>
+        <w:jc w:val="both"/>
+        <w:rPr>
+          <w:rFonts w:ascii="Tahoma" w:eastAsia="Tahoma" w:hAnsi="Tahoma" w:cs="Tahoma"/>
+        </w:rPr>
+      </w:pPr>
+      <w:r>
+        <w:rPr>
+          <w:rFonts w:ascii="Tahoma" w:eastAsia="Tahoma" w:hAnsi="Tahoma" w:cs="Tahoma"/>
+        </w:rPr>
+        <w:t xml:space="preserve">As imagens são obtidas no </w:t>
       </w:r>
       <w:proofErr w:type="spellStart"/>
       <w:r>
         <w:rPr>
           <w:rFonts w:ascii="Tahoma" w:eastAsia="Tahoma" w:hAnsi="Tahoma" w:cs="Tahoma"/>
+          <w:b/>
+          <w:bCs/>
         </w:rPr>
         <w:t>workbench</w:t>
       </w:r>
@@ -918,21 +1205,51 @@
         <w:rPr>
           <w:rFonts w:ascii="Tahoma" w:eastAsia="Tahoma" w:hAnsi="Tahoma" w:cs="Tahoma"/>
         </w:rPr>
-        <w:t xml:space="preserve"> pode-se </w:t>
+        <w:t>,</w:t>
+      </w:r>
+      <w:r>
+        <w:rPr>
+          <w:rFonts w:ascii="Tahoma" w:eastAsia="Tahoma" w:hAnsi="Tahoma" w:cs="Tahoma"/>
+        </w:rPr>
+        <w:t xml:space="preserve"> </w:t>
       </w:r>
       <w:proofErr w:type="gramStart"/>
       <w:r>
         <w:rPr>
           <w:rFonts w:ascii="Tahoma" w:eastAsia="Tahoma" w:hAnsi="Tahoma" w:cs="Tahoma"/>
         </w:rPr>
-        <w:t>criar uma nova</w:t>
+        <w:t>cria</w:t>
+      </w:r>
+      <w:r>
+        <w:rPr>
+          <w:rFonts w:ascii="Tahoma" w:eastAsia="Tahoma" w:hAnsi="Tahoma" w:cs="Tahoma"/>
+        </w:rPr>
+        <w:t>-se</w:t>
+      </w:r>
+      <w:r>
+        <w:rPr>
+          <w:rFonts w:ascii="Tahoma" w:eastAsia="Tahoma" w:hAnsi="Tahoma" w:cs="Tahoma"/>
+        </w:rPr>
+        <w:t xml:space="preserve"> uma nova</w:t>
       </w:r>
       <w:proofErr w:type="gramEnd"/>
       <w:r>
         <w:rPr>
           <w:rFonts w:ascii="Tahoma" w:eastAsia="Tahoma" w:hAnsi="Tahoma" w:cs="Tahoma"/>
         </w:rPr>
-        <w:t xml:space="preserve"> entidade (</w:t>
+        <w:t xml:space="preserve"> entidade </w:t>
+      </w:r>
+      <w:r>
+        <w:rPr>
+          <w:rFonts w:ascii="Tahoma" w:eastAsia="Tahoma" w:hAnsi="Tahoma" w:cs="Tahoma"/>
+        </w:rPr>
+        <w:t xml:space="preserve">associativa </w:t>
+      </w:r>
+      <w:r>
+        <w:rPr>
+          <w:rFonts w:ascii="Tahoma" w:eastAsia="Tahoma" w:hAnsi="Tahoma" w:cs="Tahoma"/>
+        </w:rPr>
+        <w:t>(</w:t>
       </w:r>
       <w:proofErr w:type="spellStart"/>
       <w:r>
@@ -1041,34 +1358,47 @@
         <w:rPr>
           <w:rFonts w:ascii="Tahoma" w:eastAsia="Tahoma" w:hAnsi="Tahoma" w:cs="Tahoma"/>
         </w:rPr>
-        <w:t xml:space="preserve">) com todos os usuários existentes no banco de dados feito (pelo menos 5) apresentando as permissões/rejeições que cada um deles possui. </w:t>
-      </w:r>
-    </w:p>
-    <w:p>
-      <w:pPr>
-        <w:pStyle w:val="Normal1"/>
-        <w:spacing w:after="0" w:line="360" w:lineRule="auto"/>
-        <w:ind w:left="720"/>
-        <w:jc w:val="both"/>
-        <w:rPr>
-          <w:rFonts w:ascii="Tahoma" w:eastAsia="Tahoma" w:hAnsi="Tahoma" w:cs="Tahoma"/>
-        </w:rPr>
-      </w:pPr>
-    </w:p>
-    <w:p>
-      <w:pPr>
-        <w:pStyle w:val="Normal1"/>
-        <w:spacing w:after="0" w:line="360" w:lineRule="auto"/>
-        <w:ind w:left="720"/>
-        <w:jc w:val="both"/>
-        <w:rPr>
-          <w:rFonts w:ascii="Tahoma" w:eastAsia="Tahoma" w:hAnsi="Tahoma" w:cs="Tahoma"/>
-        </w:rPr>
-      </w:pPr>
-      <w:r>
-        <w:rPr>
-          <w:rFonts w:ascii="Tahoma" w:eastAsia="Tahoma" w:hAnsi="Tahoma" w:cs="Tahoma"/>
-        </w:rPr>
+        <w:t xml:space="preserve">) com todos os usuários existentes no banco de dados feito (pelo menos </w:t>
+      </w:r>
+      <w:r>
+        <w:rPr>
+          <w:rFonts w:ascii="Tahoma" w:eastAsia="Tahoma" w:hAnsi="Tahoma" w:cs="Tahoma"/>
+        </w:rPr>
+        <w:t>4</w:t>
+      </w:r>
+      <w:r>
+        <w:rPr>
+          <w:rFonts w:ascii="Tahoma" w:eastAsia="Tahoma" w:hAnsi="Tahoma" w:cs="Tahoma"/>
+        </w:rPr>
+        <w:t xml:space="preserve">) apresentando as permissões/rejeições que cada um deles possui. </w:t>
+      </w:r>
+    </w:p>
+    <w:p>
+      <w:pPr>
+        <w:pStyle w:val="Normal1"/>
+        <w:spacing w:after="0" w:line="360" w:lineRule="auto"/>
+        <w:ind w:left="720"/>
+        <w:jc w:val="both"/>
+        <w:rPr>
+          <w:rFonts w:ascii="Tahoma" w:eastAsia="Tahoma" w:hAnsi="Tahoma" w:cs="Tahoma"/>
+        </w:rPr>
+      </w:pPr>
+    </w:p>
+    <w:p>
+      <w:pPr>
+        <w:pStyle w:val="Normal1"/>
+        <w:spacing w:after="0" w:line="360" w:lineRule="auto"/>
+        <w:ind w:left="720"/>
+        <w:jc w:val="both"/>
+        <w:rPr>
+          <w:rFonts w:ascii="Tahoma" w:eastAsia="Tahoma" w:hAnsi="Tahoma" w:cs="Tahoma"/>
+        </w:rPr>
+      </w:pPr>
+      <w:r>
+        <w:rPr>
+          <w:rFonts w:ascii="Tahoma" w:eastAsia="Tahoma" w:hAnsi="Tahoma" w:cs="Tahoma"/>
+        </w:rPr>
+        <w:lastRenderedPageBreak/>
         <w:t>Exemplo tabela:</w:t>
       </w:r>
     </w:p>
@@ -1341,7 +1671,13 @@
               <w:rPr>
                 <w:rFonts w:ascii="Tahoma" w:eastAsia="Tahoma" w:hAnsi="Tahoma" w:cs="Tahoma"/>
               </w:rPr>
-              <w:t>admin</w:t>
+              <w:t>A</w:t>
+            </w:r>
+            <w:r>
+              <w:rPr>
+                <w:rFonts w:ascii="Tahoma" w:eastAsia="Tahoma" w:hAnsi="Tahoma" w:cs="Tahoma"/>
+              </w:rPr>
+              <w:t>dmin</w:t>
             </w:r>
           </w:p>
         </w:tc>
@@ -1641,14 +1977,12 @@
                 <w:rFonts w:ascii="Tahoma" w:eastAsia="Tahoma" w:hAnsi="Tahoma" w:cs="Tahoma"/>
               </w:rPr>
             </w:pPr>
-            <w:proofErr w:type="spellStart"/>
             <w:r>
               <w:rPr>
                 <w:rFonts w:ascii="Tahoma" w:eastAsia="Tahoma" w:hAnsi="Tahoma" w:cs="Tahoma"/>
               </w:rPr>
-              <w:t>talita</w:t>
+              <w:t>Heleno</w:t>
             </w:r>
-            <w:proofErr w:type="spellEnd"/>
           </w:p>
         </w:tc>
         <w:tc>
@@ -1940,15 +2274,12 @@
                 <w:rFonts w:ascii="Tahoma" w:eastAsia="Tahoma" w:hAnsi="Tahoma" w:cs="Tahoma"/>
               </w:rPr>
             </w:pPr>
-            <w:proofErr w:type="spellStart"/>
             <w:r>
               <w:rPr>
                 <w:rFonts w:ascii="Tahoma" w:eastAsia="Tahoma" w:hAnsi="Tahoma" w:cs="Tahoma"/>
               </w:rPr>
-              <w:lastRenderedPageBreak/>
-              <w:t>joaquim</w:t>
+              <w:t>Joaquim</w:t>
             </w:r>
-            <w:proofErr w:type="spellEnd"/>
           </w:p>
         </w:tc>
         <w:tc>
@@ -2240,14 +2571,12 @@
                 <w:rFonts w:ascii="Tahoma" w:eastAsia="Tahoma" w:hAnsi="Tahoma" w:cs="Tahoma"/>
               </w:rPr>
             </w:pPr>
-            <w:proofErr w:type="spellStart"/>
             <w:r>
               <w:rPr>
                 <w:rFonts w:ascii="Tahoma" w:eastAsia="Tahoma" w:hAnsi="Tahoma" w:cs="Tahoma"/>
               </w:rPr>
-              <w:t>manoel</w:t>
+              <w:t>Manoel</w:t>
             </w:r>
-            <w:proofErr w:type="spellEnd"/>
           </w:p>
         </w:tc>
         <w:tc>
@@ -2602,12 +2931,42 @@
         <w:rPr>
           <w:rFonts w:ascii="Tahoma" w:eastAsia="Tahoma" w:hAnsi="Tahoma" w:cs="Tahoma"/>
         </w:rPr>
-        <w:t xml:space="preserve">Esse tópico tem por finalidade mostrar alguns scripts criados pelos componentes da equipe para consultas ao BD. Portanto, leve em consideração os subtópicos a seguir e apresente os comandos para cada um deles. Para cada uma das consultas, deve apresentar o retorno dado do BD, ou seja, as imagens obtidas no </w:t>
+        <w:t xml:space="preserve">Esse tópico tem por finalidade mostrar alguns scripts criados pelos componentes da equipe para consultas ao BD. </w:t>
+      </w:r>
+    </w:p>
+    <w:p>
+      <w:pPr>
+        <w:pStyle w:val="Normal1"/>
+        <w:spacing w:after="0" w:line="360" w:lineRule="auto"/>
+        <w:ind w:left="720"/>
+        <w:jc w:val="both"/>
+        <w:rPr>
+          <w:rFonts w:ascii="Tahoma" w:eastAsia="Tahoma" w:hAnsi="Tahoma" w:cs="Tahoma"/>
+        </w:rPr>
+      </w:pPr>
+    </w:p>
+    <w:p>
+      <w:pPr>
+        <w:pStyle w:val="Normal1"/>
+        <w:spacing w:after="0" w:line="360" w:lineRule="auto"/>
+        <w:ind w:left="720"/>
+        <w:jc w:val="both"/>
+        <w:rPr>
+          <w:rFonts w:ascii="Tahoma" w:eastAsia="Tahoma" w:hAnsi="Tahoma" w:cs="Tahoma"/>
+        </w:rPr>
+      </w:pPr>
+      <w:r>
+        <w:rPr>
+          <w:rFonts w:ascii="Tahoma" w:eastAsia="Tahoma" w:hAnsi="Tahoma" w:cs="Tahoma"/>
+        </w:rPr>
+        <w:t xml:space="preserve">Portanto, leve em consideração os subtópicos a seguir e apresente os comandos para cada um deles. Para cada uma das consultas, deve apresentar o retorno dado do BD, ou seja, as imagens obtidas no </w:t>
       </w:r>
       <w:proofErr w:type="spellStart"/>
       <w:r>
         <w:rPr>
           <w:rFonts w:ascii="Tahoma" w:eastAsia="Tahoma" w:hAnsi="Tahoma" w:cs="Tahoma"/>
+          <w:b/>
+          <w:bCs/>
         </w:rPr>
         <w:t>workbench</w:t>
       </w:r>
@@ -2845,6 +3204,7 @@
           <w:rFonts w:ascii="Tahoma" w:eastAsia="Tahoma" w:hAnsi="Tahoma" w:cs="Tahoma"/>
           <w:b/>
         </w:rPr>
+        <w:lastRenderedPageBreak/>
         <w:t>7.3. Consultas Múltiplas</w:t>
       </w:r>
     </w:p>
@@ -2917,6 +3277,17 @@
         </w:rPr>
         <w:t xml:space="preserve"> dentro de outro” pois não se trata de consulta aninhada.</w:t>
       </w:r>
+    </w:p>
+    <w:p>
+      <w:pPr>
+        <w:pStyle w:val="Normal1"/>
+        <w:spacing w:after="0" w:line="360" w:lineRule="auto"/>
+        <w:ind w:left="720"/>
+        <w:jc w:val="both"/>
+        <w:rPr>
+          <w:rFonts w:ascii="Tahoma" w:eastAsia="Tahoma" w:hAnsi="Tahoma" w:cs="Tahoma"/>
+        </w:rPr>
+      </w:pPr>
     </w:p>
     <w:p>
       <w:pPr>
@@ -3200,23 +3571,70 @@
         <w:rPr>
           <w:rFonts w:ascii="Tahoma" w:eastAsia="Tahoma" w:hAnsi="Tahoma" w:cs="Tahoma"/>
         </w:rPr>
-        <w:t>Apresente quais tabelas do banco criado atende à normalização. Não serão aceitos trabalhos com nenhuma tabela atendendo às exigências de normalização.</w:t>
-      </w:r>
-    </w:p>
-    <w:p>
-      <w:pPr>
-        <w:pStyle w:val="Normal1"/>
-        <w:spacing w:after="0" w:line="360" w:lineRule="auto"/>
-        <w:ind w:left="720"/>
-        <w:jc w:val="both"/>
-        <w:rPr>
-          <w:rFonts w:ascii="Tahoma" w:eastAsia="Tahoma" w:hAnsi="Tahoma" w:cs="Tahoma"/>
-          <w:b/>
-          <w:color w:val="FF0000"/>
+        <w:t>Apresente quais tabelas do banco</w:t>
+      </w:r>
+      <w:r>
+        <w:rPr>
+          <w:rFonts w:ascii="Tahoma" w:eastAsia="Tahoma" w:hAnsi="Tahoma" w:cs="Tahoma"/>
+        </w:rPr>
+        <w:t xml:space="preserve"> de dados</w:t>
+      </w:r>
+      <w:r>
+        <w:rPr>
+          <w:rFonts w:ascii="Tahoma" w:eastAsia="Tahoma" w:hAnsi="Tahoma" w:cs="Tahoma"/>
+        </w:rPr>
+        <w:t xml:space="preserve"> criado </w:t>
+      </w:r>
+      <w:r>
+        <w:rPr>
+          <w:rFonts w:ascii="Tahoma" w:eastAsia="Tahoma" w:hAnsi="Tahoma" w:cs="Tahoma"/>
+        </w:rPr>
+        <w:t xml:space="preserve">que </w:t>
+      </w:r>
+      <w:r>
+        <w:rPr>
+          <w:rFonts w:ascii="Tahoma" w:eastAsia="Tahoma" w:hAnsi="Tahoma" w:cs="Tahoma"/>
+        </w:rPr>
+        <w:t xml:space="preserve">atende à normalização. Não serão aceitos trabalhos com nenhuma tabela </w:t>
+      </w:r>
+      <w:r>
+        <w:rPr>
+          <w:rFonts w:ascii="Tahoma" w:eastAsia="Tahoma" w:hAnsi="Tahoma" w:cs="Tahoma"/>
+        </w:rPr>
+        <w:t xml:space="preserve">não </w:t>
+      </w:r>
+      <w:r>
+        <w:rPr>
+          <w:rFonts w:ascii="Tahoma" w:eastAsia="Tahoma" w:hAnsi="Tahoma" w:cs="Tahoma"/>
+        </w:rPr>
+        <w:t>atendendo às exigências de normalização.</w:t>
+      </w:r>
+    </w:p>
+    <w:p>
+      <w:pPr>
+        <w:pStyle w:val="Normal1"/>
+        <w:spacing w:after="0" w:line="360" w:lineRule="auto"/>
+        <w:ind w:left="720"/>
+        <w:jc w:val="both"/>
+        <w:rPr>
+          <w:rFonts w:ascii="Tahoma" w:eastAsia="Tahoma" w:hAnsi="Tahoma" w:cs="Tahoma"/>
         </w:rPr>
       </w:pPr>
       <w:bookmarkStart w:id="0" w:name="_heading=h.gjdgxs" w:colFirst="0" w:colLast="0"/>
       <w:bookmarkEnd w:id="0"/>
+    </w:p>
+    <w:p>
+      <w:pPr>
+        <w:pStyle w:val="Normal1"/>
+        <w:spacing w:after="0" w:line="360" w:lineRule="auto"/>
+        <w:ind w:left="720"/>
+        <w:jc w:val="both"/>
+        <w:rPr>
+          <w:rFonts w:ascii="Tahoma" w:eastAsia="Tahoma" w:hAnsi="Tahoma" w:cs="Tahoma"/>
+          <w:b/>
+          <w:color w:val="FF0000"/>
+        </w:rPr>
+      </w:pPr>
       <w:r>
         <w:rPr>
           <w:rFonts w:ascii="Tahoma" w:eastAsia="Tahoma" w:hAnsi="Tahoma" w:cs="Tahoma"/>
@@ -3424,7 +3842,21 @@
         <w:rPr>
           <w:rFonts w:ascii="Tahoma" w:eastAsia="Tahoma" w:hAnsi="Tahoma" w:cs="Tahoma"/>
         </w:rPr>
-        <w:t xml:space="preserve">No dia da entrega, cada equipe deverá apresentar o trabalho de uma forma geral (qual o sistema e o modelo lógico apenas). Para isso, todos da equipe deverão participar e gravar um vídeo com as apresentações. O vídeo deve estar disponível no </w:t>
+        <w:t xml:space="preserve">No dia da entrega, cada equipe deverá apresentar o trabalho de uma forma geral (qual o sistema e o </w:t>
+      </w:r>
+      <w:r>
+        <w:rPr>
+          <w:rFonts w:ascii="Tahoma" w:eastAsia="Tahoma" w:hAnsi="Tahoma" w:cs="Tahoma"/>
+          <w:b/>
+          <w:bCs/>
+        </w:rPr>
+        <w:t>modelo lógico</w:t>
+      </w:r>
+      <w:r>
+        <w:rPr>
+          <w:rFonts w:ascii="Tahoma" w:eastAsia="Tahoma" w:hAnsi="Tahoma" w:cs="Tahoma"/>
+        </w:rPr>
+        <w:t xml:space="preserve"> apenas). Para isso, todos da equipe deverão participar e gravar um vídeo com as apresentações. O vídeo deve estar disponível no </w:t>
       </w:r>
       <w:proofErr w:type="spellStart"/>
       <w:r>
@@ -3459,8 +3891,31 @@
         <w:rPr>
           <w:rFonts w:ascii="Tahoma" w:eastAsia="Tahoma" w:hAnsi="Tahoma" w:cs="Tahoma"/>
         </w:rPr>
-        <w:t>deve ser enviado para a professora.</w:t>
-      </w:r>
+        <w:t xml:space="preserve">deve ser enviado para </w:t>
+      </w:r>
+      <w:r>
+        <w:rPr>
+          <w:rFonts w:ascii="Tahoma" w:eastAsia="Tahoma" w:hAnsi="Tahoma" w:cs="Tahoma"/>
+        </w:rPr>
+        <w:t>o</w:t>
+      </w:r>
+      <w:r>
+        <w:rPr>
+          <w:rFonts w:ascii="Tahoma" w:eastAsia="Tahoma" w:hAnsi="Tahoma" w:cs="Tahoma"/>
+        </w:rPr>
+        <w:t xml:space="preserve"> professor.</w:t>
+      </w:r>
+    </w:p>
+    <w:p>
+      <w:pPr>
+        <w:pStyle w:val="Normal1"/>
+        <w:spacing w:after="0" w:line="360" w:lineRule="auto"/>
+        <w:ind w:left="720"/>
+        <w:jc w:val="both"/>
+        <w:rPr>
+          <w:rFonts w:ascii="Tahoma" w:eastAsia="Tahoma" w:hAnsi="Tahoma" w:cs="Tahoma"/>
+        </w:rPr>
+      </w:pPr>
     </w:p>
     <w:p>
       <w:pPr>
@@ -3587,6 +4042,47 @@
         <w:rPr>
           <w:rFonts w:ascii="Tahoma" w:eastAsia="Tahoma" w:hAnsi="Tahoma" w:cs="Tahoma"/>
         </w:rPr>
+        <w:t xml:space="preserve">, </w:t>
+      </w:r>
+      <w:r>
+        <w:rPr>
+          <w:rFonts w:ascii="Tahoma" w:eastAsia="Tahoma" w:hAnsi="Tahoma" w:cs="Tahoma"/>
+          <w:b/>
+          <w:bCs/>
+          <w:color w:val="0070C0"/>
+          <w:sz w:val="32"/>
+          <w:szCs w:val="32"/>
+        </w:rPr>
+        <w:t xml:space="preserve">postar os artefatos no </w:t>
+      </w:r>
+      <w:proofErr w:type="spellStart"/>
+      <w:r>
+        <w:rPr>
+          <w:rFonts w:ascii="Tahoma" w:eastAsia="Tahoma" w:hAnsi="Tahoma" w:cs="Tahoma"/>
+          <w:b/>
+          <w:bCs/>
+          <w:color w:val="0070C0"/>
+          <w:sz w:val="32"/>
+          <w:szCs w:val="32"/>
+        </w:rPr>
+        <w:t>Github</w:t>
+      </w:r>
+      <w:proofErr w:type="spellEnd"/>
+      <w:r>
+        <w:rPr>
+          <w:rFonts w:ascii="Tahoma" w:eastAsia="Tahoma" w:hAnsi="Tahoma" w:cs="Tahoma"/>
+          <w:b/>
+          <w:bCs/>
+          <w:color w:val="0070C0"/>
+          <w:sz w:val="32"/>
+          <w:szCs w:val="32"/>
+        </w:rPr>
+        <w:t xml:space="preserve"> e postar o link no trabalho escrito</w:t>
+      </w:r>
+      <w:r>
+        <w:rPr>
+          <w:rFonts w:ascii="Tahoma" w:eastAsia="Tahoma" w:hAnsi="Tahoma" w:cs="Tahoma"/>
+        </w:rPr>
         <w:t xml:space="preserve"> e o </w:t>
       </w:r>
       <w:r>
@@ -3772,6 +4268,16 @@
       <w:r>
         <w:rPr>
           <w:rFonts w:ascii="Tahoma" w:eastAsia="Tahoma" w:hAnsi="Tahoma" w:cs="Tahoma"/>
+          <w:b/>
+          <w:bCs/>
+          <w:sz w:val="24"/>
+          <w:szCs w:val="24"/>
+        </w:rPr>
+        <w:t xml:space="preserve"> AV Parte 1</w:t>
+      </w:r>
+      <w:r>
+        <w:rPr>
+          <w:rFonts w:ascii="Tahoma" w:eastAsia="Tahoma" w:hAnsi="Tahoma" w:cs="Tahoma"/>
           <w:sz w:val="24"/>
           <w:szCs w:val="24"/>
         </w:rPr>
@@ -3797,7 +4303,7 @@
           <w:sz w:val="24"/>
           <w:szCs w:val="24"/>
         </w:rPr>
-        <w:t>4</w:t>
+        <w:t>6</w:t>
       </w:r>
       <w:r>
         <w:rPr>

</xml_diff>